<commit_message>
Add "Spesenformular & Tourenbericht automatisch übermitteln"  functionality
https://github.com/jonasmueller1/sac-pilatus-website/issues/23
</commit_message>
<xml_diff>
--- a/contao/templates/docx/event_rapport_tour.docx
+++ b/contao/templates/docx/event_rapport_tour.docx
@@ -1,6 +1,6 @@
 
 <file path=word/document.xml><?xml version="1.0" encoding="utf-8"?>
-<w:document xmlns:wpc="http://schemas.microsoft.com/office/word/2010/wordprocessingCanvas" xmlns:cx="http://schemas.microsoft.com/office/drawing/2014/chartex" xmlns:mc="http://schemas.openxmlformats.org/markup-compatibility/2006" xmlns:o="urn:schemas-microsoft-com:office:office" xmlns:r="http://schemas.openxmlformats.org/officeDocument/2006/relationships" xmlns:m="http://schemas.openxmlformats.org/officeDocument/2006/math" xmlns:v="urn:schemas-microsoft-com:vml" xmlns:wp14="http://schemas.microsoft.com/office/word/2010/wordprocessingDrawing" xmlns:wp="http://schemas.openxmlformats.org/drawingml/2006/wordprocessingDrawing" xmlns:w10="urn:schemas-microsoft-com:office:word" xmlns:w="http://schemas.openxmlformats.org/wordprocessingml/2006/main" xmlns:w14="http://schemas.microsoft.com/office/word/2010/wordml" xmlns:w15="http://schemas.microsoft.com/office/word/2012/wordml" xmlns:w16se="http://schemas.microsoft.com/office/word/2015/wordml/symex" xmlns:wpg="http://schemas.microsoft.com/office/word/2010/wordprocessingGroup" xmlns:wpi="http://schemas.microsoft.com/office/word/2010/wordprocessingInk" xmlns:wne="http://schemas.microsoft.com/office/word/2006/wordml" xmlns:wps="http://schemas.microsoft.com/office/word/2010/wordprocessingShape" mc:Ignorable="w14 w15 w16se wp14">
+<w:document xmlns:wpc="http://schemas.microsoft.com/office/word/2010/wordprocessingCanvas" xmlns:cx="http://schemas.microsoft.com/office/drawing/2014/chartex" xmlns:cx1="http://schemas.microsoft.com/office/drawing/2015/9/8/chartex" xmlns:cx2="http://schemas.microsoft.com/office/drawing/2015/10/21/chartex" xmlns:cx3="http://schemas.microsoft.com/office/drawing/2016/5/9/chartex" xmlns:cx4="http://schemas.microsoft.com/office/drawing/2016/5/10/chartex" xmlns:cx5="http://schemas.microsoft.com/office/drawing/2016/5/11/chartex" xmlns:cx6="http://schemas.microsoft.com/office/drawing/2016/5/12/chartex" xmlns:cx7="http://schemas.microsoft.com/office/drawing/2016/5/13/chartex" xmlns:cx8="http://schemas.microsoft.com/office/drawing/2016/5/14/chartex" xmlns:mc="http://schemas.openxmlformats.org/markup-compatibility/2006" xmlns:aink="http://schemas.microsoft.com/office/drawing/2016/ink" xmlns:am3d="http://schemas.microsoft.com/office/drawing/2017/model3d" xmlns:o="urn:schemas-microsoft-com:office:office" xmlns:oel="http://schemas.microsoft.com/office/2019/extlst" xmlns:r="http://schemas.openxmlformats.org/officeDocument/2006/relationships" xmlns:m="http://schemas.openxmlformats.org/officeDocument/2006/math" xmlns:v="urn:schemas-microsoft-com:vml" xmlns:wp14="http://schemas.microsoft.com/office/word/2010/wordprocessingDrawing" xmlns:wp="http://schemas.openxmlformats.org/drawingml/2006/wordprocessingDrawing" xmlns:w10="urn:schemas-microsoft-com:office:word" xmlns:w="http://schemas.openxmlformats.org/wordprocessingml/2006/main" xmlns:w14="http://schemas.microsoft.com/office/word/2010/wordml" xmlns:w15="http://schemas.microsoft.com/office/word/2012/wordml" xmlns:w16cex="http://schemas.microsoft.com/office/word/2018/wordml/cex" xmlns:w16cid="http://schemas.microsoft.com/office/word/2016/wordml/cid" xmlns:w16="http://schemas.microsoft.com/office/word/2018/wordml" xmlns:w16sdtdh="http://schemas.microsoft.com/office/word/2020/wordml/sdtdatahash" xmlns:w16se="http://schemas.microsoft.com/office/word/2015/wordml/symex" xmlns:wpg="http://schemas.microsoft.com/office/word/2010/wordprocessingGroup" xmlns:wpi="http://schemas.microsoft.com/office/word/2010/wordprocessingInk" xmlns:wne="http://schemas.microsoft.com/office/word/2006/wordml" xmlns:wps="http://schemas.microsoft.com/office/word/2010/wordprocessingShape" mc:Ignorable="w14 w15 w16se w16cid w16 w16cex w16sdtdh wp14">
   <w:body>
     <w:p>
       <w:pPr>
@@ -16,7 +16,7 @@
           <w:sz w:val="36"/>
           <w:szCs w:val="36"/>
         </w:rPr>
-        <w:t>Tourenrapport</w:t>
+        <w:t>Tourrapport</w:t>
       </w:r>
     </w:p>
     <w:p>
@@ -1098,8 +1098,6 @@
               </w:rPr>
               <w:t>Female</w:t>
             </w:r>
-            <w:bookmarkStart w:id="0" w:name="_GoBack"/>
-            <w:bookmarkEnd w:id="0"/>
             <w:proofErr w:type="spellEnd"/>
             <w:r>
               <w:rPr>
@@ -2769,23 +2767,7 @@
                 <w:szCs w:val="20"/>
               </w:rPr>
               <w:br/>
-              <w:t>${</w:t>
-            </w:r>
-            <w:proofErr w:type="spellStart"/>
-            <w:r>
-              <w:rPr>
-                <w:sz w:val="20"/>
-                <w:szCs w:val="20"/>
-              </w:rPr>
-              <w:t>postal</w:t>
-            </w:r>
-            <w:proofErr w:type="spellEnd"/>
-            <w:r>
-              <w:rPr>
-                <w:sz w:val="20"/>
-                <w:szCs w:val="20"/>
-              </w:rPr>
-              <w:t>} ${</w:t>
+              <w:t>${postal} ${</w:t>
             </w:r>
             <w:proofErr w:type="spellStart"/>
             <w:r>
@@ -3084,7 +3066,7 @@
 </file>
 
 <file path=word/endnotes.xml><?xml version="1.0" encoding="utf-8"?>
-<w:endnotes xmlns:wpc="http://schemas.microsoft.com/office/word/2010/wordprocessingCanvas" xmlns:cx="http://schemas.microsoft.com/office/drawing/2014/chartex" xmlns:mc="http://schemas.openxmlformats.org/markup-compatibility/2006" xmlns:o="urn:schemas-microsoft-com:office:office" xmlns:r="http://schemas.openxmlformats.org/officeDocument/2006/relationships" xmlns:m="http://schemas.openxmlformats.org/officeDocument/2006/math" xmlns:v="urn:schemas-microsoft-com:vml" xmlns:wp14="http://schemas.microsoft.com/office/word/2010/wordprocessingDrawing" xmlns:wp="http://schemas.openxmlformats.org/drawingml/2006/wordprocessingDrawing" xmlns:w10="urn:schemas-microsoft-com:office:word" xmlns:w="http://schemas.openxmlformats.org/wordprocessingml/2006/main" xmlns:w14="http://schemas.microsoft.com/office/word/2010/wordml" xmlns:w15="http://schemas.microsoft.com/office/word/2012/wordml" xmlns:w16se="http://schemas.microsoft.com/office/word/2015/wordml/symex" xmlns:wpg="http://schemas.microsoft.com/office/word/2010/wordprocessingGroup" xmlns:wpi="http://schemas.microsoft.com/office/word/2010/wordprocessingInk" xmlns:wne="http://schemas.microsoft.com/office/word/2006/wordml" xmlns:wps="http://schemas.microsoft.com/office/word/2010/wordprocessingShape" mc:Ignorable="w14 w15 w16se wp14">
+<w:endnotes xmlns:wpc="http://schemas.microsoft.com/office/word/2010/wordprocessingCanvas" xmlns:cx="http://schemas.microsoft.com/office/drawing/2014/chartex" xmlns:cx1="http://schemas.microsoft.com/office/drawing/2015/9/8/chartex" xmlns:cx2="http://schemas.microsoft.com/office/drawing/2015/10/21/chartex" xmlns:cx3="http://schemas.microsoft.com/office/drawing/2016/5/9/chartex" xmlns:cx4="http://schemas.microsoft.com/office/drawing/2016/5/10/chartex" xmlns:cx5="http://schemas.microsoft.com/office/drawing/2016/5/11/chartex" xmlns:cx6="http://schemas.microsoft.com/office/drawing/2016/5/12/chartex" xmlns:cx7="http://schemas.microsoft.com/office/drawing/2016/5/13/chartex" xmlns:cx8="http://schemas.microsoft.com/office/drawing/2016/5/14/chartex" xmlns:mc="http://schemas.openxmlformats.org/markup-compatibility/2006" xmlns:aink="http://schemas.microsoft.com/office/drawing/2016/ink" xmlns:am3d="http://schemas.microsoft.com/office/drawing/2017/model3d" xmlns:o="urn:schemas-microsoft-com:office:office" xmlns:oel="http://schemas.microsoft.com/office/2019/extlst" xmlns:r="http://schemas.openxmlformats.org/officeDocument/2006/relationships" xmlns:m="http://schemas.openxmlformats.org/officeDocument/2006/math" xmlns:v="urn:schemas-microsoft-com:vml" xmlns:wp14="http://schemas.microsoft.com/office/word/2010/wordprocessingDrawing" xmlns:wp="http://schemas.openxmlformats.org/drawingml/2006/wordprocessingDrawing" xmlns:w10="urn:schemas-microsoft-com:office:word" xmlns:w="http://schemas.openxmlformats.org/wordprocessingml/2006/main" xmlns:w14="http://schemas.microsoft.com/office/word/2010/wordml" xmlns:w15="http://schemas.microsoft.com/office/word/2012/wordml" xmlns:w16cex="http://schemas.microsoft.com/office/word/2018/wordml/cex" xmlns:w16cid="http://schemas.microsoft.com/office/word/2016/wordml/cid" xmlns:w16="http://schemas.microsoft.com/office/word/2018/wordml" xmlns:w16sdtdh="http://schemas.microsoft.com/office/word/2020/wordml/sdtdatahash" xmlns:w16se="http://schemas.microsoft.com/office/word/2015/wordml/symex" xmlns:wpg="http://schemas.microsoft.com/office/word/2010/wordprocessingGroup" xmlns:wpi="http://schemas.microsoft.com/office/word/2010/wordprocessingInk" xmlns:wne="http://schemas.microsoft.com/office/word/2006/wordml" xmlns:wps="http://schemas.microsoft.com/office/word/2010/wordprocessingShape" mc:Ignorable="w14 w15 w16se w16cid w16 w16cex w16sdtdh wp14">
   <w:endnote w:type="separator" w:id="-1">
     <w:p>
       <w:pPr>
@@ -3109,7 +3091,7 @@
 </file>
 
 <file path=word/footnotes.xml><?xml version="1.0" encoding="utf-8"?>
-<w:footnotes xmlns:wpc="http://schemas.microsoft.com/office/word/2010/wordprocessingCanvas" xmlns:cx="http://schemas.microsoft.com/office/drawing/2014/chartex" xmlns:mc="http://schemas.openxmlformats.org/markup-compatibility/2006" xmlns:o="urn:schemas-microsoft-com:office:office" xmlns:r="http://schemas.openxmlformats.org/officeDocument/2006/relationships" xmlns:m="http://schemas.openxmlformats.org/officeDocument/2006/math" xmlns:v="urn:schemas-microsoft-com:vml" xmlns:wp14="http://schemas.microsoft.com/office/word/2010/wordprocessingDrawing" xmlns:wp="http://schemas.openxmlformats.org/drawingml/2006/wordprocessingDrawing" xmlns:w10="urn:schemas-microsoft-com:office:word" xmlns:w="http://schemas.openxmlformats.org/wordprocessingml/2006/main" xmlns:w14="http://schemas.microsoft.com/office/word/2010/wordml" xmlns:w15="http://schemas.microsoft.com/office/word/2012/wordml" xmlns:w16se="http://schemas.microsoft.com/office/word/2015/wordml/symex" xmlns:wpg="http://schemas.microsoft.com/office/word/2010/wordprocessingGroup" xmlns:wpi="http://schemas.microsoft.com/office/word/2010/wordprocessingInk" xmlns:wne="http://schemas.microsoft.com/office/word/2006/wordml" xmlns:wps="http://schemas.microsoft.com/office/word/2010/wordprocessingShape" mc:Ignorable="w14 w15 w16se wp14">
+<w:footnotes xmlns:wpc="http://schemas.microsoft.com/office/word/2010/wordprocessingCanvas" xmlns:cx="http://schemas.microsoft.com/office/drawing/2014/chartex" xmlns:cx1="http://schemas.microsoft.com/office/drawing/2015/9/8/chartex" xmlns:cx2="http://schemas.microsoft.com/office/drawing/2015/10/21/chartex" xmlns:cx3="http://schemas.microsoft.com/office/drawing/2016/5/9/chartex" xmlns:cx4="http://schemas.microsoft.com/office/drawing/2016/5/10/chartex" xmlns:cx5="http://schemas.microsoft.com/office/drawing/2016/5/11/chartex" xmlns:cx6="http://schemas.microsoft.com/office/drawing/2016/5/12/chartex" xmlns:cx7="http://schemas.microsoft.com/office/drawing/2016/5/13/chartex" xmlns:cx8="http://schemas.microsoft.com/office/drawing/2016/5/14/chartex" xmlns:mc="http://schemas.openxmlformats.org/markup-compatibility/2006" xmlns:aink="http://schemas.microsoft.com/office/drawing/2016/ink" xmlns:am3d="http://schemas.microsoft.com/office/drawing/2017/model3d" xmlns:o="urn:schemas-microsoft-com:office:office" xmlns:oel="http://schemas.microsoft.com/office/2019/extlst" xmlns:r="http://schemas.openxmlformats.org/officeDocument/2006/relationships" xmlns:m="http://schemas.openxmlformats.org/officeDocument/2006/math" xmlns:v="urn:schemas-microsoft-com:vml" xmlns:wp14="http://schemas.microsoft.com/office/word/2010/wordprocessingDrawing" xmlns:wp="http://schemas.openxmlformats.org/drawingml/2006/wordprocessingDrawing" xmlns:w10="urn:schemas-microsoft-com:office:word" xmlns:w="http://schemas.openxmlformats.org/wordprocessingml/2006/main" xmlns:w14="http://schemas.microsoft.com/office/word/2010/wordml" xmlns:w15="http://schemas.microsoft.com/office/word/2012/wordml" xmlns:w16cex="http://schemas.microsoft.com/office/word/2018/wordml/cex" xmlns:w16cid="http://schemas.microsoft.com/office/word/2016/wordml/cid" xmlns:w16="http://schemas.microsoft.com/office/word/2018/wordml" xmlns:w16sdtdh="http://schemas.microsoft.com/office/word/2020/wordml/sdtdatahash" xmlns:w16se="http://schemas.microsoft.com/office/word/2015/wordml/symex" xmlns:wpg="http://schemas.microsoft.com/office/word/2010/wordprocessingGroup" xmlns:wpi="http://schemas.microsoft.com/office/word/2010/wordprocessingInk" xmlns:wne="http://schemas.microsoft.com/office/word/2006/wordml" xmlns:wps="http://schemas.microsoft.com/office/word/2010/wordprocessingShape" mc:Ignorable="w14 w15 w16se w16cid w16 w16cex w16sdtdh wp14">
   <w:footnote w:type="separator" w:id="-1">
     <w:p>
       <w:pPr>
@@ -3134,7 +3116,7 @@
 </file>
 
 <file path=word/header1.xml><?xml version="1.0" encoding="utf-8"?>
-<w:hdr xmlns:wpc="http://schemas.microsoft.com/office/word/2010/wordprocessingCanvas" xmlns:cx="http://schemas.microsoft.com/office/drawing/2014/chartex" xmlns:mc="http://schemas.openxmlformats.org/markup-compatibility/2006" xmlns:o="urn:schemas-microsoft-com:office:office" xmlns:r="http://schemas.openxmlformats.org/officeDocument/2006/relationships" xmlns:m="http://schemas.openxmlformats.org/officeDocument/2006/math" xmlns:v="urn:schemas-microsoft-com:vml" xmlns:wp14="http://schemas.microsoft.com/office/word/2010/wordprocessingDrawing" xmlns:wp="http://schemas.openxmlformats.org/drawingml/2006/wordprocessingDrawing" xmlns:w10="urn:schemas-microsoft-com:office:word" xmlns:w="http://schemas.openxmlformats.org/wordprocessingml/2006/main" xmlns:w14="http://schemas.microsoft.com/office/word/2010/wordml" xmlns:w15="http://schemas.microsoft.com/office/word/2012/wordml" xmlns:w16se="http://schemas.microsoft.com/office/word/2015/wordml/symex" xmlns:wpg="http://schemas.microsoft.com/office/word/2010/wordprocessingGroup" xmlns:wpi="http://schemas.microsoft.com/office/word/2010/wordprocessingInk" xmlns:wne="http://schemas.microsoft.com/office/word/2006/wordml" xmlns:wps="http://schemas.microsoft.com/office/word/2010/wordprocessingShape" mc:Ignorable="w14 w15 w16se wp14">
+<w:hdr xmlns:wpc="http://schemas.microsoft.com/office/word/2010/wordprocessingCanvas" xmlns:cx="http://schemas.microsoft.com/office/drawing/2014/chartex" xmlns:cx1="http://schemas.microsoft.com/office/drawing/2015/9/8/chartex" xmlns:cx2="http://schemas.microsoft.com/office/drawing/2015/10/21/chartex" xmlns:cx3="http://schemas.microsoft.com/office/drawing/2016/5/9/chartex" xmlns:cx4="http://schemas.microsoft.com/office/drawing/2016/5/10/chartex" xmlns:cx5="http://schemas.microsoft.com/office/drawing/2016/5/11/chartex" xmlns:cx6="http://schemas.microsoft.com/office/drawing/2016/5/12/chartex" xmlns:cx7="http://schemas.microsoft.com/office/drawing/2016/5/13/chartex" xmlns:cx8="http://schemas.microsoft.com/office/drawing/2016/5/14/chartex" xmlns:mc="http://schemas.openxmlformats.org/markup-compatibility/2006" xmlns:aink="http://schemas.microsoft.com/office/drawing/2016/ink" xmlns:am3d="http://schemas.microsoft.com/office/drawing/2017/model3d" xmlns:o="urn:schemas-microsoft-com:office:office" xmlns:oel="http://schemas.microsoft.com/office/2019/extlst" xmlns:r="http://schemas.openxmlformats.org/officeDocument/2006/relationships" xmlns:m="http://schemas.openxmlformats.org/officeDocument/2006/math" xmlns:v="urn:schemas-microsoft-com:vml" xmlns:wp14="http://schemas.microsoft.com/office/word/2010/wordprocessingDrawing" xmlns:wp="http://schemas.openxmlformats.org/drawingml/2006/wordprocessingDrawing" xmlns:w10="urn:schemas-microsoft-com:office:word" xmlns:w="http://schemas.openxmlformats.org/wordprocessingml/2006/main" xmlns:w14="http://schemas.microsoft.com/office/word/2010/wordml" xmlns:w15="http://schemas.microsoft.com/office/word/2012/wordml" xmlns:w16cex="http://schemas.microsoft.com/office/word/2018/wordml/cex" xmlns:w16cid="http://schemas.microsoft.com/office/word/2016/wordml/cid" xmlns:w16="http://schemas.microsoft.com/office/word/2018/wordml" xmlns:w16sdtdh="http://schemas.microsoft.com/office/word/2020/wordml/sdtdatahash" xmlns:w16se="http://schemas.microsoft.com/office/word/2015/wordml/symex" xmlns:wpg="http://schemas.microsoft.com/office/word/2010/wordprocessingGroup" xmlns:wpi="http://schemas.microsoft.com/office/word/2010/wordprocessingInk" xmlns:wne="http://schemas.microsoft.com/office/word/2006/wordml" xmlns:wps="http://schemas.microsoft.com/office/word/2010/wordprocessingShape" mc:Ignorable="w14 w15 w16se w16cid w16 w16cex w16sdtdh wp14">
   <w:p>
     <w:pPr>
       <w:pStyle w:val="Kopfzeile"/>
@@ -3145,7 +3127,7 @@
         <w:noProof/>
         <w:lang w:eastAsia="de-CH"/>
       </w:rPr>
-      <w:pict>
+      <w:pict w14:anchorId="15CBE560">
         <v:shapetype id="_x0000_t75" coordsize="21600,21600" o:spt="75" o:preferrelative="t" path="m@4@5l@4@11@9@11@9@5xe" filled="f" stroked="f">
           <v:stroke joinstyle="miter"/>
           <v:formulas>
@@ -3165,7 +3147,7 @@
           <v:path o:extrusionok="f" gradientshapeok="t" o:connecttype="rect"/>
           <o:lock v:ext="edit" aspectratio="t"/>
         </v:shapetype>
-        <v:shape id="Grafik 5" o:spid="_x0000_i1025" type="#_x0000_t75" style="width:176.25pt;height:56.25pt;visibility:visible;mso-wrap-style:square">
+        <v:shape id="Grafik 5" o:spid="_x0000_i1025" type="#_x0000_t75" style="width:176pt;height:56pt;visibility:visible;mso-wrap-style:square">
           <v:imagedata r:id="rId1" o:title=""/>
         </v:shape>
       </w:pict>
@@ -3175,7 +3157,7 @@
 </file>
 
 <file path=word/header2.xml><?xml version="1.0" encoding="utf-8"?>
-<w:hdr xmlns:wpc="http://schemas.microsoft.com/office/word/2010/wordprocessingCanvas" xmlns:cx="http://schemas.microsoft.com/office/drawing/2014/chartex" xmlns:mc="http://schemas.openxmlformats.org/markup-compatibility/2006" xmlns:o="urn:schemas-microsoft-com:office:office" xmlns:r="http://schemas.openxmlformats.org/officeDocument/2006/relationships" xmlns:m="http://schemas.openxmlformats.org/officeDocument/2006/math" xmlns:v="urn:schemas-microsoft-com:vml" xmlns:wp14="http://schemas.microsoft.com/office/word/2010/wordprocessingDrawing" xmlns:wp="http://schemas.openxmlformats.org/drawingml/2006/wordprocessingDrawing" xmlns:w10="urn:schemas-microsoft-com:office:word" xmlns:w="http://schemas.openxmlformats.org/wordprocessingml/2006/main" xmlns:w14="http://schemas.microsoft.com/office/word/2010/wordml" xmlns:w15="http://schemas.microsoft.com/office/word/2012/wordml" xmlns:w16se="http://schemas.microsoft.com/office/word/2015/wordml/symex" xmlns:wpg="http://schemas.microsoft.com/office/word/2010/wordprocessingGroup" xmlns:wpi="http://schemas.microsoft.com/office/word/2010/wordprocessingInk" xmlns:wne="http://schemas.microsoft.com/office/word/2006/wordml" xmlns:wps="http://schemas.microsoft.com/office/word/2010/wordprocessingShape" mc:Ignorable="w14 w15 w16se wp14">
+<w:hdr xmlns:wpc="http://schemas.microsoft.com/office/word/2010/wordprocessingCanvas" xmlns:cx="http://schemas.microsoft.com/office/drawing/2014/chartex" xmlns:cx1="http://schemas.microsoft.com/office/drawing/2015/9/8/chartex" xmlns:cx2="http://schemas.microsoft.com/office/drawing/2015/10/21/chartex" xmlns:cx3="http://schemas.microsoft.com/office/drawing/2016/5/9/chartex" xmlns:cx4="http://schemas.microsoft.com/office/drawing/2016/5/10/chartex" xmlns:cx5="http://schemas.microsoft.com/office/drawing/2016/5/11/chartex" xmlns:cx6="http://schemas.microsoft.com/office/drawing/2016/5/12/chartex" xmlns:cx7="http://schemas.microsoft.com/office/drawing/2016/5/13/chartex" xmlns:cx8="http://schemas.microsoft.com/office/drawing/2016/5/14/chartex" xmlns:mc="http://schemas.openxmlformats.org/markup-compatibility/2006" xmlns:aink="http://schemas.microsoft.com/office/drawing/2016/ink" xmlns:am3d="http://schemas.microsoft.com/office/drawing/2017/model3d" xmlns:o="urn:schemas-microsoft-com:office:office" xmlns:oel="http://schemas.microsoft.com/office/2019/extlst" xmlns:r="http://schemas.openxmlformats.org/officeDocument/2006/relationships" xmlns:m="http://schemas.openxmlformats.org/officeDocument/2006/math" xmlns:v="urn:schemas-microsoft-com:vml" xmlns:wp14="http://schemas.microsoft.com/office/word/2010/wordprocessingDrawing" xmlns:wp="http://schemas.openxmlformats.org/drawingml/2006/wordprocessingDrawing" xmlns:w10="urn:schemas-microsoft-com:office:word" xmlns:w="http://schemas.openxmlformats.org/wordprocessingml/2006/main" xmlns:w14="http://schemas.microsoft.com/office/word/2010/wordml" xmlns:w15="http://schemas.microsoft.com/office/word/2012/wordml" xmlns:w16cex="http://schemas.microsoft.com/office/word/2018/wordml/cex" xmlns:w16cid="http://schemas.microsoft.com/office/word/2016/wordml/cid" xmlns:w16="http://schemas.microsoft.com/office/word/2018/wordml" xmlns:w16sdtdh="http://schemas.microsoft.com/office/word/2020/wordml/sdtdatahash" xmlns:w16se="http://schemas.microsoft.com/office/word/2015/wordml/symex" xmlns:wpg="http://schemas.microsoft.com/office/word/2010/wordprocessingGroup" xmlns:wpi="http://schemas.microsoft.com/office/word/2010/wordprocessingInk" xmlns:wne="http://schemas.microsoft.com/office/word/2006/wordml" xmlns:wps="http://schemas.microsoft.com/office/word/2010/wordprocessingShape" mc:Ignorable="w14 w15 w16se w16cid w16 w16cex w16sdtdh wp14">
   <w:p>
     <w:pPr>
       <w:pStyle w:val="Kopfzeile"/>
@@ -3186,7 +3168,7 @@
         <w:noProof/>
         <w:lang w:eastAsia="de-CH"/>
       </w:rPr>
-      <w:pict>
+      <w:pict w14:anchorId="4A2B4541">
         <v:shapetype id="_x0000_t75" coordsize="21600,21600" o:spt="75" o:preferrelative="t" path="m@4@5l@4@11@9@11@9@5xe" filled="f" stroked="f">
           <v:stroke joinstyle="miter"/>
           <v:formulas>
@@ -3206,7 +3188,7 @@
           <v:path o:extrusionok="f" gradientshapeok="t" o:connecttype="rect"/>
           <o:lock v:ext="edit" aspectratio="t"/>
         </v:shapetype>
-        <v:shape id="_x0000_i1026" type="#_x0000_t75" style="width:176.25pt;height:56.25pt;visibility:visible;mso-wrap-style:square">
+        <v:shape id="_x0000_i1026" type="#_x0000_t75" style="width:176pt;height:56pt;visibility:visible;mso-wrap-style:square">
           <v:imagedata r:id="rId1" o:title=""/>
         </v:shape>
       </w:pict>
@@ -3216,7 +3198,7 @@
 </file>
 
 <file path=word/numbering.xml><?xml version="1.0" encoding="utf-8"?>
-<w:numbering xmlns:wpc="http://schemas.microsoft.com/office/word/2010/wordprocessingCanvas" xmlns:cx="http://schemas.microsoft.com/office/drawing/2014/chartex" xmlns:mc="http://schemas.openxmlformats.org/markup-compatibility/2006" xmlns:o="urn:schemas-microsoft-com:office:office" xmlns:r="http://schemas.openxmlformats.org/officeDocument/2006/relationships" xmlns:m="http://schemas.openxmlformats.org/officeDocument/2006/math" xmlns:v="urn:schemas-microsoft-com:vml" xmlns:wp14="http://schemas.microsoft.com/office/word/2010/wordprocessingDrawing" xmlns:wp="http://schemas.openxmlformats.org/drawingml/2006/wordprocessingDrawing" xmlns:w10="urn:schemas-microsoft-com:office:word" xmlns:w="http://schemas.openxmlformats.org/wordprocessingml/2006/main" xmlns:w14="http://schemas.microsoft.com/office/word/2010/wordml" xmlns:w15="http://schemas.microsoft.com/office/word/2012/wordml" xmlns:w16se="http://schemas.microsoft.com/office/word/2015/wordml/symex" xmlns:wpg="http://schemas.microsoft.com/office/word/2010/wordprocessingGroup" xmlns:wpi="http://schemas.microsoft.com/office/word/2010/wordprocessingInk" xmlns:wne="http://schemas.microsoft.com/office/word/2006/wordml" xmlns:wps="http://schemas.microsoft.com/office/word/2010/wordprocessingShape" mc:Ignorable="w14 w15 w16se wp14">
+<w:numbering xmlns:wpc="http://schemas.microsoft.com/office/word/2010/wordprocessingCanvas" xmlns:cx="http://schemas.microsoft.com/office/drawing/2014/chartex" xmlns:cx1="http://schemas.microsoft.com/office/drawing/2015/9/8/chartex" xmlns:cx2="http://schemas.microsoft.com/office/drawing/2015/10/21/chartex" xmlns:cx3="http://schemas.microsoft.com/office/drawing/2016/5/9/chartex" xmlns:cx4="http://schemas.microsoft.com/office/drawing/2016/5/10/chartex" xmlns:cx5="http://schemas.microsoft.com/office/drawing/2016/5/11/chartex" xmlns:cx6="http://schemas.microsoft.com/office/drawing/2016/5/12/chartex" xmlns:cx7="http://schemas.microsoft.com/office/drawing/2016/5/13/chartex" xmlns:cx8="http://schemas.microsoft.com/office/drawing/2016/5/14/chartex" xmlns:mc="http://schemas.openxmlformats.org/markup-compatibility/2006" xmlns:aink="http://schemas.microsoft.com/office/drawing/2016/ink" xmlns:am3d="http://schemas.microsoft.com/office/drawing/2017/model3d" xmlns:o="urn:schemas-microsoft-com:office:office" xmlns:oel="http://schemas.microsoft.com/office/2019/extlst" xmlns:r="http://schemas.openxmlformats.org/officeDocument/2006/relationships" xmlns:m="http://schemas.openxmlformats.org/officeDocument/2006/math" xmlns:v="urn:schemas-microsoft-com:vml" xmlns:wp14="http://schemas.microsoft.com/office/word/2010/wordprocessingDrawing" xmlns:wp="http://schemas.openxmlformats.org/drawingml/2006/wordprocessingDrawing" xmlns:w10="urn:schemas-microsoft-com:office:word" xmlns:w="http://schemas.openxmlformats.org/wordprocessingml/2006/main" xmlns:w14="http://schemas.microsoft.com/office/word/2010/wordml" xmlns:w15="http://schemas.microsoft.com/office/word/2012/wordml" xmlns:w16cex="http://schemas.microsoft.com/office/word/2018/wordml/cex" xmlns:w16cid="http://schemas.microsoft.com/office/word/2016/wordml/cid" xmlns:w16="http://schemas.microsoft.com/office/word/2018/wordml" xmlns:w16sdtdh="http://schemas.microsoft.com/office/word/2020/wordml/sdtdatahash" xmlns:w16se="http://schemas.microsoft.com/office/word/2015/wordml/symex" xmlns:wpg="http://schemas.microsoft.com/office/word/2010/wordprocessingGroup" xmlns:wpi="http://schemas.microsoft.com/office/word/2010/wordprocessingInk" xmlns:wne="http://schemas.microsoft.com/office/word/2006/wordml" xmlns:wps="http://schemas.microsoft.com/office/word/2010/wordprocessingShape" mc:Ignorable="w14 w15 w16se w16cid w16 w16cex w16sdtdh wp14">
   <w:abstractNum w:abstractNumId="0" w15:restartNumberingAfterBreak="0">
     <w:nsid w:val="09B04B5C"/>
     <w:multiLevelType w:val="hybridMultilevel"/>
@@ -3527,20 +3509,20 @@
       </w:rPr>
     </w:lvl>
   </w:abstractNum>
-  <w:num w:numId="1">
+  <w:num w:numId="1" w16cid:durableId="1806657155">
     <w:abstractNumId w:val="1"/>
   </w:num>
-  <w:num w:numId="2">
+  <w:num w:numId="2" w16cid:durableId="486554039">
     <w:abstractNumId w:val="2"/>
   </w:num>
-  <w:num w:numId="3">
+  <w:num w:numId="3" w16cid:durableId="275719747">
     <w:abstractNumId w:val="0"/>
   </w:num>
 </w:numbering>
 </file>
 
 <file path=word/styles.xml><?xml version="1.0" encoding="utf-8"?>
-<w:styles xmlns:mc="http://schemas.openxmlformats.org/markup-compatibility/2006" xmlns:r="http://schemas.openxmlformats.org/officeDocument/2006/relationships" xmlns:w="http://schemas.openxmlformats.org/wordprocessingml/2006/main" xmlns:w14="http://schemas.microsoft.com/office/word/2010/wordml" xmlns:w15="http://schemas.microsoft.com/office/word/2012/wordml" xmlns:w16se="http://schemas.microsoft.com/office/word/2015/wordml/symex" mc:Ignorable="w14 w15 w16se">
+<w:styles xmlns:mc="http://schemas.openxmlformats.org/markup-compatibility/2006" xmlns:r="http://schemas.openxmlformats.org/officeDocument/2006/relationships" xmlns:w="http://schemas.openxmlformats.org/wordprocessingml/2006/main" xmlns:w14="http://schemas.microsoft.com/office/word/2010/wordml" xmlns:w15="http://schemas.microsoft.com/office/word/2012/wordml" xmlns:w16cex="http://schemas.microsoft.com/office/word/2018/wordml/cex" xmlns:w16cid="http://schemas.microsoft.com/office/word/2016/wordml/cid" xmlns:w16="http://schemas.microsoft.com/office/word/2018/wordml" xmlns:w16sdtdh="http://schemas.microsoft.com/office/word/2020/wordml/sdtdatahash" xmlns:w16se="http://schemas.microsoft.com/office/word/2015/wordml/symex" mc:Ignorable="w14 w15 w16se w16cid w16 w16cex w16sdtdh">
   <w:docDefaults>
     <w:rPrDefault>
       <w:rPr>
@@ -3550,7 +3532,7 @@
     </w:rPrDefault>
     <w:pPrDefault/>
   </w:docDefaults>
-  <w:latentStyles w:defLockedState="0" w:defUIPriority="99" w:defSemiHidden="0" w:defUnhideWhenUsed="0" w:defQFormat="0" w:count="371">
+  <w:latentStyles w:defLockedState="0" w:defUIPriority="99" w:defSemiHidden="0" w:defUnhideWhenUsed="0" w:defQFormat="0" w:count="376">
     <w:lsdException w:name="Normal" w:uiPriority="0" w:qFormat="1"/>
     <w:lsdException w:name="heading 1" w:uiPriority="9" w:qFormat="1"/>
     <w:lsdException w:name="heading 2" w:semiHidden="1" w:uiPriority="9" w:unhideWhenUsed="1" w:qFormat="1"/>
@@ -3922,6 +3904,11 @@
     <w:lsdException w:name="List Table 5 Dark Accent 6" w:uiPriority="50"/>
     <w:lsdException w:name="List Table 6 Colorful Accent 6" w:uiPriority="51"/>
     <w:lsdException w:name="List Table 7 Colorful Accent 6" w:uiPriority="52"/>
+    <w:lsdException w:name="Mention" w:semiHidden="1" w:unhideWhenUsed="1"/>
+    <w:lsdException w:name="Smart Hyperlink" w:semiHidden="1" w:unhideWhenUsed="1"/>
+    <w:lsdException w:name="Hashtag" w:semiHidden="1" w:unhideWhenUsed="1"/>
+    <w:lsdException w:name="Unresolved Mention" w:semiHidden="1" w:unhideWhenUsed="1"/>
+    <w:lsdException w:name="Smart Link" w:semiHidden="1" w:unhideWhenUsed="1"/>
   </w:latentStyles>
   <w:style w:type="paragraph" w:default="1" w:styleId="Standard">
     <w:name w:val="Normal"/>

</xml_diff>

<commit_message>
Fix: Cleanup Durchführungsstatus beim Tourrapport
https://github.com/jonasmueller1/sac-pilatus-website/issues/115
</commit_message>
<xml_diff>
--- a/contao/templates/docx/event_rapport_tour.docx
+++ b/contao/templates/docx/event_rapport_tour.docx
@@ -1,6 +1,6 @@
 
 <file path=word/document.xml><?xml version="1.0" encoding="utf-8"?>
-<w:document xmlns:wpc="http://schemas.microsoft.com/office/word/2010/wordprocessingCanvas" xmlns:cx="http://schemas.microsoft.com/office/drawing/2014/chartex" xmlns:cx1="http://schemas.microsoft.com/office/drawing/2015/9/8/chartex" xmlns:cx2="http://schemas.microsoft.com/office/drawing/2015/10/21/chartex" xmlns:cx3="http://schemas.microsoft.com/office/drawing/2016/5/9/chartex" xmlns:cx4="http://schemas.microsoft.com/office/drawing/2016/5/10/chartex" xmlns:cx5="http://schemas.microsoft.com/office/drawing/2016/5/11/chartex" xmlns:cx6="http://schemas.microsoft.com/office/drawing/2016/5/12/chartex" xmlns:cx7="http://schemas.microsoft.com/office/drawing/2016/5/13/chartex" xmlns:cx8="http://schemas.microsoft.com/office/drawing/2016/5/14/chartex" xmlns:mc="http://schemas.openxmlformats.org/markup-compatibility/2006" xmlns:aink="http://schemas.microsoft.com/office/drawing/2016/ink" xmlns:am3d="http://schemas.microsoft.com/office/drawing/2017/model3d" xmlns:o="urn:schemas-microsoft-com:office:office" xmlns:oel="http://schemas.microsoft.com/office/2019/extlst" xmlns:r="http://schemas.openxmlformats.org/officeDocument/2006/relationships" xmlns:m="http://schemas.openxmlformats.org/officeDocument/2006/math" xmlns:v="urn:schemas-microsoft-com:vml" xmlns:wp14="http://schemas.microsoft.com/office/word/2010/wordprocessingDrawing" xmlns:wp="http://schemas.openxmlformats.org/drawingml/2006/wordprocessingDrawing" xmlns:w10="urn:schemas-microsoft-com:office:word" xmlns:w="http://schemas.openxmlformats.org/wordprocessingml/2006/main" xmlns:w14="http://schemas.microsoft.com/office/word/2010/wordml" xmlns:w15="http://schemas.microsoft.com/office/word/2012/wordml" xmlns:w16cex="http://schemas.microsoft.com/office/word/2018/wordml/cex" xmlns:w16cid="http://schemas.microsoft.com/office/word/2016/wordml/cid" xmlns:w16="http://schemas.microsoft.com/office/word/2018/wordml" xmlns:w16sdtdh="http://schemas.microsoft.com/office/word/2020/wordml/sdtdatahash" xmlns:w16se="http://schemas.microsoft.com/office/word/2015/wordml/symex" xmlns:wpg="http://schemas.microsoft.com/office/word/2010/wordprocessingGroup" xmlns:wpi="http://schemas.microsoft.com/office/word/2010/wordprocessingInk" xmlns:wne="http://schemas.microsoft.com/office/word/2006/wordml" xmlns:wps="http://schemas.microsoft.com/office/word/2010/wordprocessingShape" mc:Ignorable="w14 w15 w16se w16cid w16 w16cex w16sdtdh wp14">
+<w:document xmlns:wpc="http://schemas.microsoft.com/office/word/2010/wordprocessingCanvas" xmlns:cx="http://schemas.microsoft.com/office/drawing/2014/chartex" xmlns:cx1="http://schemas.microsoft.com/office/drawing/2015/9/8/chartex" xmlns:cx2="http://schemas.microsoft.com/office/drawing/2015/10/21/chartex" xmlns:cx3="http://schemas.microsoft.com/office/drawing/2016/5/9/chartex" xmlns:cx4="http://schemas.microsoft.com/office/drawing/2016/5/10/chartex" xmlns:cx5="http://schemas.microsoft.com/office/drawing/2016/5/11/chartex" xmlns:cx6="http://schemas.microsoft.com/office/drawing/2016/5/12/chartex" xmlns:cx7="http://schemas.microsoft.com/office/drawing/2016/5/13/chartex" xmlns:cx8="http://schemas.microsoft.com/office/drawing/2016/5/14/chartex" xmlns:mc="http://schemas.openxmlformats.org/markup-compatibility/2006" xmlns:aink="http://schemas.microsoft.com/office/drawing/2016/ink" xmlns:am3d="http://schemas.microsoft.com/office/drawing/2017/model3d" xmlns:o="urn:schemas-microsoft-com:office:office" xmlns:oel="http://schemas.microsoft.com/office/2019/extlst" xmlns:r="http://schemas.openxmlformats.org/officeDocument/2006/relationships" xmlns:m="http://schemas.openxmlformats.org/officeDocument/2006/math" xmlns:v="urn:schemas-microsoft-com:vml" xmlns:wp14="http://schemas.microsoft.com/office/word/2010/wordprocessingDrawing" xmlns:wp="http://schemas.openxmlformats.org/drawingml/2006/wordprocessingDrawing" xmlns:w10="urn:schemas-microsoft-com:office:word" xmlns:w="http://schemas.openxmlformats.org/wordprocessingml/2006/main" xmlns:w14="http://schemas.microsoft.com/office/word/2010/wordml" xmlns:w15="http://schemas.microsoft.com/office/word/2012/wordml" xmlns:w16cex="http://schemas.microsoft.com/office/word/2018/wordml/cex" xmlns:w16cid="http://schemas.microsoft.com/office/word/2016/wordml/cid" xmlns:w16="http://schemas.microsoft.com/office/word/2018/wordml" xmlns:w16du="http://schemas.microsoft.com/office/word/2023/wordml/word16du" xmlns:w16sdtdh="http://schemas.microsoft.com/office/word/2020/wordml/sdtdatahash" xmlns:w16se="http://schemas.microsoft.com/office/word/2015/wordml/symex" xmlns:wpg="http://schemas.microsoft.com/office/word/2010/wordprocessingGroup" xmlns:wpi="http://schemas.microsoft.com/office/word/2010/wordprocessingInk" xmlns:wne="http://schemas.microsoft.com/office/word/2006/wordml" xmlns:wps="http://schemas.microsoft.com/office/word/2010/wordprocessingShape" mc:Ignorable="w14 w15 w16se w16cid w16 w16cex w16sdtdh w16du wp14">
   <w:body>
     <w:p>
       <w:pPr>
@@ -10,7 +10,6 @@
           <w:szCs w:val="36"/>
         </w:rPr>
       </w:pPr>
-      <w:proofErr w:type="spellStart"/>
       <w:r>
         <w:rPr>
           <w:b/>
@@ -19,7 +18,6 @@
         </w:rPr>
         <w:t>Tourrapport</w:t>
       </w:r>
-      <w:proofErr w:type="spellEnd"/>
     </w:p>
     <w:p>
       <w:pPr>
@@ -387,9 +385,9 @@
         <w:tblLook w:val="04A0" w:firstRow="1" w:lastRow="0" w:firstColumn="1" w:lastColumn="0" w:noHBand="0" w:noVBand="1"/>
       </w:tblPr>
       <w:tblGrid>
-        <w:gridCol w:w="4866"/>
-        <w:gridCol w:w="1687"/>
-        <w:gridCol w:w="3087"/>
+        <w:gridCol w:w="4878"/>
+        <w:gridCol w:w="1683"/>
+        <w:gridCol w:w="3079"/>
       </w:tblGrid>
       <w:tr>
         <w:tc>
@@ -427,6 +425,13 @@
                 <w:szCs w:val="20"/>
               </w:rPr>
               <w:t>eventHasExecuted</w:t>
+            </w:r>
+            <w:r>
+              <w:rPr>
+                <w:sz w:val="20"/>
+                <w:szCs w:val="20"/>
+              </w:rPr>
+              <w:t>LikePredicted</w:t>
             </w:r>
             <w:proofErr w:type="spellEnd"/>
             <w:r>
@@ -2691,23 +2696,7 @@
                 <w:sz w:val="20"/>
                 <w:szCs w:val="20"/>
               </w:rPr>
-              <w:t>${</w:t>
-            </w:r>
-            <w:proofErr w:type="gramStart"/>
-            <w:r>
-              <w:rPr>
-                <w:sz w:val="20"/>
-                <w:szCs w:val="20"/>
-              </w:rPr>
-              <w:t>email</w:t>
-            </w:r>
-            <w:proofErr w:type="gramEnd"/>
-            <w:r>
-              <w:rPr>
-                <w:sz w:val="20"/>
-                <w:szCs w:val="20"/>
-              </w:rPr>
-              <w:t>}</w:t>
+              <w:t>${email}</w:t>
             </w:r>
             <w:r>
               <w:rPr>
@@ -3084,7 +3073,7 @@
 </file>
 
 <file path=word/endnotes.xml><?xml version="1.0" encoding="utf-8"?>
-<w:endnotes xmlns:wpc="http://schemas.microsoft.com/office/word/2010/wordprocessingCanvas" xmlns:cx="http://schemas.microsoft.com/office/drawing/2014/chartex" xmlns:cx1="http://schemas.microsoft.com/office/drawing/2015/9/8/chartex" xmlns:cx2="http://schemas.microsoft.com/office/drawing/2015/10/21/chartex" xmlns:cx3="http://schemas.microsoft.com/office/drawing/2016/5/9/chartex" xmlns:cx4="http://schemas.microsoft.com/office/drawing/2016/5/10/chartex" xmlns:cx5="http://schemas.microsoft.com/office/drawing/2016/5/11/chartex" xmlns:cx6="http://schemas.microsoft.com/office/drawing/2016/5/12/chartex" xmlns:cx7="http://schemas.microsoft.com/office/drawing/2016/5/13/chartex" xmlns:cx8="http://schemas.microsoft.com/office/drawing/2016/5/14/chartex" xmlns:mc="http://schemas.openxmlformats.org/markup-compatibility/2006" xmlns:aink="http://schemas.microsoft.com/office/drawing/2016/ink" xmlns:am3d="http://schemas.microsoft.com/office/drawing/2017/model3d" xmlns:o="urn:schemas-microsoft-com:office:office" xmlns:oel="http://schemas.microsoft.com/office/2019/extlst" xmlns:r="http://schemas.openxmlformats.org/officeDocument/2006/relationships" xmlns:m="http://schemas.openxmlformats.org/officeDocument/2006/math" xmlns:v="urn:schemas-microsoft-com:vml" xmlns:wp14="http://schemas.microsoft.com/office/word/2010/wordprocessingDrawing" xmlns:wp="http://schemas.openxmlformats.org/drawingml/2006/wordprocessingDrawing" xmlns:w10="urn:schemas-microsoft-com:office:word" xmlns:w="http://schemas.openxmlformats.org/wordprocessingml/2006/main" xmlns:w14="http://schemas.microsoft.com/office/word/2010/wordml" xmlns:w15="http://schemas.microsoft.com/office/word/2012/wordml" xmlns:w16cex="http://schemas.microsoft.com/office/word/2018/wordml/cex" xmlns:w16cid="http://schemas.microsoft.com/office/word/2016/wordml/cid" xmlns:w16="http://schemas.microsoft.com/office/word/2018/wordml" xmlns:w16sdtdh="http://schemas.microsoft.com/office/word/2020/wordml/sdtdatahash" xmlns:w16se="http://schemas.microsoft.com/office/word/2015/wordml/symex" xmlns:wpg="http://schemas.microsoft.com/office/word/2010/wordprocessingGroup" xmlns:wpi="http://schemas.microsoft.com/office/word/2010/wordprocessingInk" xmlns:wne="http://schemas.microsoft.com/office/word/2006/wordml" xmlns:wps="http://schemas.microsoft.com/office/word/2010/wordprocessingShape" mc:Ignorable="w14 w15 w16se w16cid w16 w16cex w16sdtdh wp14">
+<w:endnotes xmlns:wpc="http://schemas.microsoft.com/office/word/2010/wordprocessingCanvas" xmlns:cx="http://schemas.microsoft.com/office/drawing/2014/chartex" xmlns:cx1="http://schemas.microsoft.com/office/drawing/2015/9/8/chartex" xmlns:cx2="http://schemas.microsoft.com/office/drawing/2015/10/21/chartex" xmlns:cx3="http://schemas.microsoft.com/office/drawing/2016/5/9/chartex" xmlns:cx4="http://schemas.microsoft.com/office/drawing/2016/5/10/chartex" xmlns:cx5="http://schemas.microsoft.com/office/drawing/2016/5/11/chartex" xmlns:cx6="http://schemas.microsoft.com/office/drawing/2016/5/12/chartex" xmlns:cx7="http://schemas.microsoft.com/office/drawing/2016/5/13/chartex" xmlns:cx8="http://schemas.microsoft.com/office/drawing/2016/5/14/chartex" xmlns:mc="http://schemas.openxmlformats.org/markup-compatibility/2006" xmlns:aink="http://schemas.microsoft.com/office/drawing/2016/ink" xmlns:am3d="http://schemas.microsoft.com/office/drawing/2017/model3d" xmlns:o="urn:schemas-microsoft-com:office:office" xmlns:oel="http://schemas.microsoft.com/office/2019/extlst" xmlns:r="http://schemas.openxmlformats.org/officeDocument/2006/relationships" xmlns:m="http://schemas.openxmlformats.org/officeDocument/2006/math" xmlns:v="urn:schemas-microsoft-com:vml" xmlns:wp14="http://schemas.microsoft.com/office/word/2010/wordprocessingDrawing" xmlns:wp="http://schemas.openxmlformats.org/drawingml/2006/wordprocessingDrawing" xmlns:w10="urn:schemas-microsoft-com:office:word" xmlns:w="http://schemas.openxmlformats.org/wordprocessingml/2006/main" xmlns:w14="http://schemas.microsoft.com/office/word/2010/wordml" xmlns:w15="http://schemas.microsoft.com/office/word/2012/wordml" xmlns:w16cex="http://schemas.microsoft.com/office/word/2018/wordml/cex" xmlns:w16cid="http://schemas.microsoft.com/office/word/2016/wordml/cid" xmlns:w16="http://schemas.microsoft.com/office/word/2018/wordml" xmlns:w16du="http://schemas.microsoft.com/office/word/2023/wordml/word16du" xmlns:w16sdtdh="http://schemas.microsoft.com/office/word/2020/wordml/sdtdatahash" xmlns:w16se="http://schemas.microsoft.com/office/word/2015/wordml/symex" xmlns:wpg="http://schemas.microsoft.com/office/word/2010/wordprocessingGroup" xmlns:wpi="http://schemas.microsoft.com/office/word/2010/wordprocessingInk" xmlns:wne="http://schemas.microsoft.com/office/word/2006/wordml" xmlns:wps="http://schemas.microsoft.com/office/word/2010/wordprocessingShape" mc:Ignorable="w14 w15 w16se w16cid w16 w16cex w16sdtdh w16du wp14">
   <w:endnote w:type="separator" w:id="-1">
     <w:p>
       <w:pPr>
@@ -3109,7 +3098,7 @@
 </file>
 
 <file path=word/footnotes.xml><?xml version="1.0" encoding="utf-8"?>
-<w:footnotes xmlns:wpc="http://schemas.microsoft.com/office/word/2010/wordprocessingCanvas" xmlns:cx="http://schemas.microsoft.com/office/drawing/2014/chartex" xmlns:cx1="http://schemas.microsoft.com/office/drawing/2015/9/8/chartex" xmlns:cx2="http://schemas.microsoft.com/office/drawing/2015/10/21/chartex" xmlns:cx3="http://schemas.microsoft.com/office/drawing/2016/5/9/chartex" xmlns:cx4="http://schemas.microsoft.com/office/drawing/2016/5/10/chartex" xmlns:cx5="http://schemas.microsoft.com/office/drawing/2016/5/11/chartex" xmlns:cx6="http://schemas.microsoft.com/office/drawing/2016/5/12/chartex" xmlns:cx7="http://schemas.microsoft.com/office/drawing/2016/5/13/chartex" xmlns:cx8="http://schemas.microsoft.com/office/drawing/2016/5/14/chartex" xmlns:mc="http://schemas.openxmlformats.org/markup-compatibility/2006" xmlns:aink="http://schemas.microsoft.com/office/drawing/2016/ink" xmlns:am3d="http://schemas.microsoft.com/office/drawing/2017/model3d" xmlns:o="urn:schemas-microsoft-com:office:office" xmlns:oel="http://schemas.microsoft.com/office/2019/extlst" xmlns:r="http://schemas.openxmlformats.org/officeDocument/2006/relationships" xmlns:m="http://schemas.openxmlformats.org/officeDocument/2006/math" xmlns:v="urn:schemas-microsoft-com:vml" xmlns:wp14="http://schemas.microsoft.com/office/word/2010/wordprocessingDrawing" xmlns:wp="http://schemas.openxmlformats.org/drawingml/2006/wordprocessingDrawing" xmlns:w10="urn:schemas-microsoft-com:office:word" xmlns:w="http://schemas.openxmlformats.org/wordprocessingml/2006/main" xmlns:w14="http://schemas.microsoft.com/office/word/2010/wordml" xmlns:w15="http://schemas.microsoft.com/office/word/2012/wordml" xmlns:w16cex="http://schemas.microsoft.com/office/word/2018/wordml/cex" xmlns:w16cid="http://schemas.microsoft.com/office/word/2016/wordml/cid" xmlns:w16="http://schemas.microsoft.com/office/word/2018/wordml" xmlns:w16sdtdh="http://schemas.microsoft.com/office/word/2020/wordml/sdtdatahash" xmlns:w16se="http://schemas.microsoft.com/office/word/2015/wordml/symex" xmlns:wpg="http://schemas.microsoft.com/office/word/2010/wordprocessingGroup" xmlns:wpi="http://schemas.microsoft.com/office/word/2010/wordprocessingInk" xmlns:wne="http://schemas.microsoft.com/office/word/2006/wordml" xmlns:wps="http://schemas.microsoft.com/office/word/2010/wordprocessingShape" mc:Ignorable="w14 w15 w16se w16cid w16 w16cex w16sdtdh wp14">
+<w:footnotes xmlns:wpc="http://schemas.microsoft.com/office/word/2010/wordprocessingCanvas" xmlns:cx="http://schemas.microsoft.com/office/drawing/2014/chartex" xmlns:cx1="http://schemas.microsoft.com/office/drawing/2015/9/8/chartex" xmlns:cx2="http://schemas.microsoft.com/office/drawing/2015/10/21/chartex" xmlns:cx3="http://schemas.microsoft.com/office/drawing/2016/5/9/chartex" xmlns:cx4="http://schemas.microsoft.com/office/drawing/2016/5/10/chartex" xmlns:cx5="http://schemas.microsoft.com/office/drawing/2016/5/11/chartex" xmlns:cx6="http://schemas.microsoft.com/office/drawing/2016/5/12/chartex" xmlns:cx7="http://schemas.microsoft.com/office/drawing/2016/5/13/chartex" xmlns:cx8="http://schemas.microsoft.com/office/drawing/2016/5/14/chartex" xmlns:mc="http://schemas.openxmlformats.org/markup-compatibility/2006" xmlns:aink="http://schemas.microsoft.com/office/drawing/2016/ink" xmlns:am3d="http://schemas.microsoft.com/office/drawing/2017/model3d" xmlns:o="urn:schemas-microsoft-com:office:office" xmlns:oel="http://schemas.microsoft.com/office/2019/extlst" xmlns:r="http://schemas.openxmlformats.org/officeDocument/2006/relationships" xmlns:m="http://schemas.openxmlformats.org/officeDocument/2006/math" xmlns:v="urn:schemas-microsoft-com:vml" xmlns:wp14="http://schemas.microsoft.com/office/word/2010/wordprocessingDrawing" xmlns:wp="http://schemas.openxmlformats.org/drawingml/2006/wordprocessingDrawing" xmlns:w10="urn:schemas-microsoft-com:office:word" xmlns:w="http://schemas.openxmlformats.org/wordprocessingml/2006/main" xmlns:w14="http://schemas.microsoft.com/office/word/2010/wordml" xmlns:w15="http://schemas.microsoft.com/office/word/2012/wordml" xmlns:w16cex="http://schemas.microsoft.com/office/word/2018/wordml/cex" xmlns:w16cid="http://schemas.microsoft.com/office/word/2016/wordml/cid" xmlns:w16="http://schemas.microsoft.com/office/word/2018/wordml" xmlns:w16du="http://schemas.microsoft.com/office/word/2023/wordml/word16du" xmlns:w16sdtdh="http://schemas.microsoft.com/office/word/2020/wordml/sdtdatahash" xmlns:w16se="http://schemas.microsoft.com/office/word/2015/wordml/symex" xmlns:wpg="http://schemas.microsoft.com/office/word/2010/wordprocessingGroup" xmlns:wpi="http://schemas.microsoft.com/office/word/2010/wordprocessingInk" xmlns:wne="http://schemas.microsoft.com/office/word/2006/wordml" xmlns:wps="http://schemas.microsoft.com/office/word/2010/wordprocessingShape" mc:Ignorable="w14 w15 w16se w16cid w16 w16cex w16sdtdh w16du wp14">
   <w:footnote w:type="separator" w:id="-1">
     <w:p>
       <w:pPr>
@@ -3134,7 +3123,7 @@
 </file>
 
 <file path=word/header1.xml><?xml version="1.0" encoding="utf-8"?>
-<w:hdr xmlns:wpc="http://schemas.microsoft.com/office/word/2010/wordprocessingCanvas" xmlns:cx="http://schemas.microsoft.com/office/drawing/2014/chartex" xmlns:cx1="http://schemas.microsoft.com/office/drawing/2015/9/8/chartex" xmlns:cx2="http://schemas.microsoft.com/office/drawing/2015/10/21/chartex" xmlns:cx3="http://schemas.microsoft.com/office/drawing/2016/5/9/chartex" xmlns:cx4="http://schemas.microsoft.com/office/drawing/2016/5/10/chartex" xmlns:cx5="http://schemas.microsoft.com/office/drawing/2016/5/11/chartex" xmlns:cx6="http://schemas.microsoft.com/office/drawing/2016/5/12/chartex" xmlns:cx7="http://schemas.microsoft.com/office/drawing/2016/5/13/chartex" xmlns:cx8="http://schemas.microsoft.com/office/drawing/2016/5/14/chartex" xmlns:mc="http://schemas.openxmlformats.org/markup-compatibility/2006" xmlns:aink="http://schemas.microsoft.com/office/drawing/2016/ink" xmlns:am3d="http://schemas.microsoft.com/office/drawing/2017/model3d" xmlns:o="urn:schemas-microsoft-com:office:office" xmlns:oel="http://schemas.microsoft.com/office/2019/extlst" xmlns:r="http://schemas.openxmlformats.org/officeDocument/2006/relationships" xmlns:m="http://schemas.openxmlformats.org/officeDocument/2006/math" xmlns:v="urn:schemas-microsoft-com:vml" xmlns:wp14="http://schemas.microsoft.com/office/word/2010/wordprocessingDrawing" xmlns:wp="http://schemas.openxmlformats.org/drawingml/2006/wordprocessingDrawing" xmlns:w10="urn:schemas-microsoft-com:office:word" xmlns:w="http://schemas.openxmlformats.org/wordprocessingml/2006/main" xmlns:w14="http://schemas.microsoft.com/office/word/2010/wordml" xmlns:w15="http://schemas.microsoft.com/office/word/2012/wordml" xmlns:w16cex="http://schemas.microsoft.com/office/word/2018/wordml/cex" xmlns:w16cid="http://schemas.microsoft.com/office/word/2016/wordml/cid" xmlns:w16="http://schemas.microsoft.com/office/word/2018/wordml" xmlns:w16sdtdh="http://schemas.microsoft.com/office/word/2020/wordml/sdtdatahash" xmlns:w16se="http://schemas.microsoft.com/office/word/2015/wordml/symex" xmlns:wpg="http://schemas.microsoft.com/office/word/2010/wordprocessingGroup" xmlns:wpi="http://schemas.microsoft.com/office/word/2010/wordprocessingInk" xmlns:wne="http://schemas.microsoft.com/office/word/2006/wordml" xmlns:wps="http://schemas.microsoft.com/office/word/2010/wordprocessingShape" mc:Ignorable="w14 w15 w16se w16cid w16 w16cex w16sdtdh wp14">
+<w:hdr xmlns:wpc="http://schemas.microsoft.com/office/word/2010/wordprocessingCanvas" xmlns:cx="http://schemas.microsoft.com/office/drawing/2014/chartex" xmlns:cx1="http://schemas.microsoft.com/office/drawing/2015/9/8/chartex" xmlns:cx2="http://schemas.microsoft.com/office/drawing/2015/10/21/chartex" xmlns:cx3="http://schemas.microsoft.com/office/drawing/2016/5/9/chartex" xmlns:cx4="http://schemas.microsoft.com/office/drawing/2016/5/10/chartex" xmlns:cx5="http://schemas.microsoft.com/office/drawing/2016/5/11/chartex" xmlns:cx6="http://schemas.microsoft.com/office/drawing/2016/5/12/chartex" xmlns:cx7="http://schemas.microsoft.com/office/drawing/2016/5/13/chartex" xmlns:cx8="http://schemas.microsoft.com/office/drawing/2016/5/14/chartex" xmlns:mc="http://schemas.openxmlformats.org/markup-compatibility/2006" xmlns:aink="http://schemas.microsoft.com/office/drawing/2016/ink" xmlns:am3d="http://schemas.microsoft.com/office/drawing/2017/model3d" xmlns:o="urn:schemas-microsoft-com:office:office" xmlns:oel="http://schemas.microsoft.com/office/2019/extlst" xmlns:r="http://schemas.openxmlformats.org/officeDocument/2006/relationships" xmlns:m="http://schemas.openxmlformats.org/officeDocument/2006/math" xmlns:v="urn:schemas-microsoft-com:vml" xmlns:wp14="http://schemas.microsoft.com/office/word/2010/wordprocessingDrawing" xmlns:wp="http://schemas.openxmlformats.org/drawingml/2006/wordprocessingDrawing" xmlns:w10="urn:schemas-microsoft-com:office:word" xmlns:w="http://schemas.openxmlformats.org/wordprocessingml/2006/main" xmlns:w14="http://schemas.microsoft.com/office/word/2010/wordml" xmlns:w15="http://schemas.microsoft.com/office/word/2012/wordml" xmlns:w16cex="http://schemas.microsoft.com/office/word/2018/wordml/cex" xmlns:w16cid="http://schemas.microsoft.com/office/word/2016/wordml/cid" xmlns:w16="http://schemas.microsoft.com/office/word/2018/wordml" xmlns:w16du="http://schemas.microsoft.com/office/word/2023/wordml/word16du" xmlns:w16sdtdh="http://schemas.microsoft.com/office/word/2020/wordml/sdtdatahash" xmlns:w16se="http://schemas.microsoft.com/office/word/2015/wordml/symex" xmlns:wpg="http://schemas.microsoft.com/office/word/2010/wordprocessingGroup" xmlns:wpi="http://schemas.microsoft.com/office/word/2010/wordprocessingInk" xmlns:wne="http://schemas.microsoft.com/office/word/2006/wordml" xmlns:wps="http://schemas.microsoft.com/office/word/2010/wordprocessingShape" mc:Ignorable="w14 w15 w16se w16cid w16 w16cex w16sdtdh w16du wp14">
   <w:p>
     <w:pPr>
       <w:pStyle w:val="Kopfzeile"/>
@@ -3194,7 +3183,7 @@
 </file>
 
 <file path=word/header2.xml><?xml version="1.0" encoding="utf-8"?>
-<w:hdr xmlns:wpc="http://schemas.microsoft.com/office/word/2010/wordprocessingCanvas" xmlns:cx="http://schemas.microsoft.com/office/drawing/2014/chartex" xmlns:cx1="http://schemas.microsoft.com/office/drawing/2015/9/8/chartex" xmlns:cx2="http://schemas.microsoft.com/office/drawing/2015/10/21/chartex" xmlns:cx3="http://schemas.microsoft.com/office/drawing/2016/5/9/chartex" xmlns:cx4="http://schemas.microsoft.com/office/drawing/2016/5/10/chartex" xmlns:cx5="http://schemas.microsoft.com/office/drawing/2016/5/11/chartex" xmlns:cx6="http://schemas.microsoft.com/office/drawing/2016/5/12/chartex" xmlns:cx7="http://schemas.microsoft.com/office/drawing/2016/5/13/chartex" xmlns:cx8="http://schemas.microsoft.com/office/drawing/2016/5/14/chartex" xmlns:mc="http://schemas.openxmlformats.org/markup-compatibility/2006" xmlns:aink="http://schemas.microsoft.com/office/drawing/2016/ink" xmlns:am3d="http://schemas.microsoft.com/office/drawing/2017/model3d" xmlns:o="urn:schemas-microsoft-com:office:office" xmlns:oel="http://schemas.microsoft.com/office/2019/extlst" xmlns:r="http://schemas.openxmlformats.org/officeDocument/2006/relationships" xmlns:m="http://schemas.openxmlformats.org/officeDocument/2006/math" xmlns:v="urn:schemas-microsoft-com:vml" xmlns:wp14="http://schemas.microsoft.com/office/word/2010/wordprocessingDrawing" xmlns:wp="http://schemas.openxmlformats.org/drawingml/2006/wordprocessingDrawing" xmlns:w10="urn:schemas-microsoft-com:office:word" xmlns:w="http://schemas.openxmlformats.org/wordprocessingml/2006/main" xmlns:w14="http://schemas.microsoft.com/office/word/2010/wordml" xmlns:w15="http://schemas.microsoft.com/office/word/2012/wordml" xmlns:w16cex="http://schemas.microsoft.com/office/word/2018/wordml/cex" xmlns:w16cid="http://schemas.microsoft.com/office/word/2016/wordml/cid" xmlns:w16="http://schemas.microsoft.com/office/word/2018/wordml" xmlns:w16sdtdh="http://schemas.microsoft.com/office/word/2020/wordml/sdtdatahash" xmlns:w16se="http://schemas.microsoft.com/office/word/2015/wordml/symex" xmlns:wpg="http://schemas.microsoft.com/office/word/2010/wordprocessingGroup" xmlns:wpi="http://schemas.microsoft.com/office/word/2010/wordprocessingInk" xmlns:wne="http://schemas.microsoft.com/office/word/2006/wordml" xmlns:wps="http://schemas.microsoft.com/office/word/2010/wordprocessingShape" mc:Ignorable="w14 w15 w16se w16cid w16 w16cex w16sdtdh wp14">
+<w:hdr xmlns:wpc="http://schemas.microsoft.com/office/word/2010/wordprocessingCanvas" xmlns:cx="http://schemas.microsoft.com/office/drawing/2014/chartex" xmlns:cx1="http://schemas.microsoft.com/office/drawing/2015/9/8/chartex" xmlns:cx2="http://schemas.microsoft.com/office/drawing/2015/10/21/chartex" xmlns:cx3="http://schemas.microsoft.com/office/drawing/2016/5/9/chartex" xmlns:cx4="http://schemas.microsoft.com/office/drawing/2016/5/10/chartex" xmlns:cx5="http://schemas.microsoft.com/office/drawing/2016/5/11/chartex" xmlns:cx6="http://schemas.microsoft.com/office/drawing/2016/5/12/chartex" xmlns:cx7="http://schemas.microsoft.com/office/drawing/2016/5/13/chartex" xmlns:cx8="http://schemas.microsoft.com/office/drawing/2016/5/14/chartex" xmlns:mc="http://schemas.openxmlformats.org/markup-compatibility/2006" xmlns:aink="http://schemas.microsoft.com/office/drawing/2016/ink" xmlns:am3d="http://schemas.microsoft.com/office/drawing/2017/model3d" xmlns:o="urn:schemas-microsoft-com:office:office" xmlns:oel="http://schemas.microsoft.com/office/2019/extlst" xmlns:r="http://schemas.openxmlformats.org/officeDocument/2006/relationships" xmlns:m="http://schemas.openxmlformats.org/officeDocument/2006/math" xmlns:v="urn:schemas-microsoft-com:vml" xmlns:wp14="http://schemas.microsoft.com/office/word/2010/wordprocessingDrawing" xmlns:wp="http://schemas.openxmlformats.org/drawingml/2006/wordprocessingDrawing" xmlns:w10="urn:schemas-microsoft-com:office:word" xmlns:w="http://schemas.openxmlformats.org/wordprocessingml/2006/main" xmlns:w14="http://schemas.microsoft.com/office/word/2010/wordml" xmlns:w15="http://schemas.microsoft.com/office/word/2012/wordml" xmlns:w16cex="http://schemas.microsoft.com/office/word/2018/wordml/cex" xmlns:w16cid="http://schemas.microsoft.com/office/word/2016/wordml/cid" xmlns:w16="http://schemas.microsoft.com/office/word/2018/wordml" xmlns:w16du="http://schemas.microsoft.com/office/word/2023/wordml/word16du" xmlns:w16sdtdh="http://schemas.microsoft.com/office/word/2020/wordml/sdtdatahash" xmlns:w16se="http://schemas.microsoft.com/office/word/2015/wordml/symex" xmlns:wpg="http://schemas.microsoft.com/office/word/2010/wordprocessingGroup" xmlns:wpi="http://schemas.microsoft.com/office/word/2010/wordprocessingInk" xmlns:wne="http://schemas.microsoft.com/office/word/2006/wordml" xmlns:wps="http://schemas.microsoft.com/office/word/2010/wordprocessingShape" mc:Ignorable="w14 w15 w16se w16cid w16 w16cex w16sdtdh w16du wp14">
   <w:p>
     <w:pPr>
       <w:pStyle w:val="Kopfzeile"/>
@@ -3259,7 +3248,7 @@
 </file>
 
 <file path=word/numbering.xml><?xml version="1.0" encoding="utf-8"?>
-<w:numbering xmlns:wpc="http://schemas.microsoft.com/office/word/2010/wordprocessingCanvas" xmlns:cx="http://schemas.microsoft.com/office/drawing/2014/chartex" xmlns:cx1="http://schemas.microsoft.com/office/drawing/2015/9/8/chartex" xmlns:cx2="http://schemas.microsoft.com/office/drawing/2015/10/21/chartex" xmlns:cx3="http://schemas.microsoft.com/office/drawing/2016/5/9/chartex" xmlns:cx4="http://schemas.microsoft.com/office/drawing/2016/5/10/chartex" xmlns:cx5="http://schemas.microsoft.com/office/drawing/2016/5/11/chartex" xmlns:cx6="http://schemas.microsoft.com/office/drawing/2016/5/12/chartex" xmlns:cx7="http://schemas.microsoft.com/office/drawing/2016/5/13/chartex" xmlns:cx8="http://schemas.microsoft.com/office/drawing/2016/5/14/chartex" xmlns:mc="http://schemas.openxmlformats.org/markup-compatibility/2006" xmlns:aink="http://schemas.microsoft.com/office/drawing/2016/ink" xmlns:am3d="http://schemas.microsoft.com/office/drawing/2017/model3d" xmlns:o="urn:schemas-microsoft-com:office:office" xmlns:oel="http://schemas.microsoft.com/office/2019/extlst" xmlns:r="http://schemas.openxmlformats.org/officeDocument/2006/relationships" xmlns:m="http://schemas.openxmlformats.org/officeDocument/2006/math" xmlns:v="urn:schemas-microsoft-com:vml" xmlns:wp14="http://schemas.microsoft.com/office/word/2010/wordprocessingDrawing" xmlns:wp="http://schemas.openxmlformats.org/drawingml/2006/wordprocessingDrawing" xmlns:w10="urn:schemas-microsoft-com:office:word" xmlns:w="http://schemas.openxmlformats.org/wordprocessingml/2006/main" xmlns:w14="http://schemas.microsoft.com/office/word/2010/wordml" xmlns:w15="http://schemas.microsoft.com/office/word/2012/wordml" xmlns:w16cex="http://schemas.microsoft.com/office/word/2018/wordml/cex" xmlns:w16cid="http://schemas.microsoft.com/office/word/2016/wordml/cid" xmlns:w16="http://schemas.microsoft.com/office/word/2018/wordml" xmlns:w16sdtdh="http://schemas.microsoft.com/office/word/2020/wordml/sdtdatahash" xmlns:w16se="http://schemas.microsoft.com/office/word/2015/wordml/symex" xmlns:wpg="http://schemas.microsoft.com/office/word/2010/wordprocessingGroup" xmlns:wpi="http://schemas.microsoft.com/office/word/2010/wordprocessingInk" xmlns:wne="http://schemas.microsoft.com/office/word/2006/wordml" xmlns:wps="http://schemas.microsoft.com/office/word/2010/wordprocessingShape" mc:Ignorable="w14 w15 w16se w16cid w16 w16cex w16sdtdh wp14">
+<w:numbering xmlns:wpc="http://schemas.microsoft.com/office/word/2010/wordprocessingCanvas" xmlns:cx="http://schemas.microsoft.com/office/drawing/2014/chartex" xmlns:cx1="http://schemas.microsoft.com/office/drawing/2015/9/8/chartex" xmlns:cx2="http://schemas.microsoft.com/office/drawing/2015/10/21/chartex" xmlns:cx3="http://schemas.microsoft.com/office/drawing/2016/5/9/chartex" xmlns:cx4="http://schemas.microsoft.com/office/drawing/2016/5/10/chartex" xmlns:cx5="http://schemas.microsoft.com/office/drawing/2016/5/11/chartex" xmlns:cx6="http://schemas.microsoft.com/office/drawing/2016/5/12/chartex" xmlns:cx7="http://schemas.microsoft.com/office/drawing/2016/5/13/chartex" xmlns:cx8="http://schemas.microsoft.com/office/drawing/2016/5/14/chartex" xmlns:mc="http://schemas.openxmlformats.org/markup-compatibility/2006" xmlns:aink="http://schemas.microsoft.com/office/drawing/2016/ink" xmlns:am3d="http://schemas.microsoft.com/office/drawing/2017/model3d" xmlns:o="urn:schemas-microsoft-com:office:office" xmlns:oel="http://schemas.microsoft.com/office/2019/extlst" xmlns:r="http://schemas.openxmlformats.org/officeDocument/2006/relationships" xmlns:m="http://schemas.openxmlformats.org/officeDocument/2006/math" xmlns:v="urn:schemas-microsoft-com:vml" xmlns:wp14="http://schemas.microsoft.com/office/word/2010/wordprocessingDrawing" xmlns:wp="http://schemas.openxmlformats.org/drawingml/2006/wordprocessingDrawing" xmlns:w10="urn:schemas-microsoft-com:office:word" xmlns:w="http://schemas.openxmlformats.org/wordprocessingml/2006/main" xmlns:w14="http://schemas.microsoft.com/office/word/2010/wordml" xmlns:w15="http://schemas.microsoft.com/office/word/2012/wordml" xmlns:w16cex="http://schemas.microsoft.com/office/word/2018/wordml/cex" xmlns:w16cid="http://schemas.microsoft.com/office/word/2016/wordml/cid" xmlns:w16="http://schemas.microsoft.com/office/word/2018/wordml" xmlns:w16du="http://schemas.microsoft.com/office/word/2023/wordml/word16du" xmlns:w16sdtdh="http://schemas.microsoft.com/office/word/2020/wordml/sdtdatahash" xmlns:w16se="http://schemas.microsoft.com/office/word/2015/wordml/symex" xmlns:wpg="http://schemas.microsoft.com/office/word/2010/wordprocessingGroup" xmlns:wpi="http://schemas.microsoft.com/office/word/2010/wordprocessingInk" xmlns:wne="http://schemas.microsoft.com/office/word/2006/wordml" xmlns:wps="http://schemas.microsoft.com/office/word/2010/wordprocessingShape" mc:Ignorable="w14 w15 w16se w16cid w16 w16cex w16sdtdh w16du wp14">
   <w:abstractNum w:abstractNumId="0" w15:restartNumberingAfterBreak="0">
     <w:nsid w:val="09B04B5C"/>
     <w:multiLevelType w:val="hybridMultilevel"/>
@@ -3583,7 +3572,7 @@
 </file>
 
 <file path=word/styles.xml><?xml version="1.0" encoding="utf-8"?>
-<w:styles xmlns:mc="http://schemas.openxmlformats.org/markup-compatibility/2006" xmlns:r="http://schemas.openxmlformats.org/officeDocument/2006/relationships" xmlns:w="http://schemas.openxmlformats.org/wordprocessingml/2006/main" xmlns:w14="http://schemas.microsoft.com/office/word/2010/wordml" xmlns:w15="http://schemas.microsoft.com/office/word/2012/wordml" xmlns:w16cex="http://schemas.microsoft.com/office/word/2018/wordml/cex" xmlns:w16cid="http://schemas.microsoft.com/office/word/2016/wordml/cid" xmlns:w16="http://schemas.microsoft.com/office/word/2018/wordml" xmlns:w16sdtdh="http://schemas.microsoft.com/office/word/2020/wordml/sdtdatahash" xmlns:w16se="http://schemas.microsoft.com/office/word/2015/wordml/symex" mc:Ignorable="w14 w15 w16se w16cid w16 w16cex w16sdtdh">
+<w:styles xmlns:mc="http://schemas.openxmlformats.org/markup-compatibility/2006" xmlns:r="http://schemas.openxmlformats.org/officeDocument/2006/relationships" xmlns:w="http://schemas.openxmlformats.org/wordprocessingml/2006/main" xmlns:w14="http://schemas.microsoft.com/office/word/2010/wordml" xmlns:w15="http://schemas.microsoft.com/office/word/2012/wordml" xmlns:w16cex="http://schemas.microsoft.com/office/word/2018/wordml/cex" xmlns:w16cid="http://schemas.microsoft.com/office/word/2016/wordml/cid" xmlns:w16="http://schemas.microsoft.com/office/word/2018/wordml" xmlns:w16du="http://schemas.microsoft.com/office/word/2023/wordml/word16du" xmlns:w16sdtdh="http://schemas.microsoft.com/office/word/2020/wordml/sdtdatahash" xmlns:w16se="http://schemas.microsoft.com/office/word/2015/wordml/symex" mc:Ignorable="w14 w15 w16se w16cid w16 w16cex w16sdtdh w16du">
   <w:docDefaults>
     <w:rPrDefault>
       <w:rPr>

</xml_diff>